<commit_message>
modified model files in temp
</commit_message>
<xml_diff>
--- a/temp/vote_temp.docx
+++ b/temp/vote_temp.docx
@@ -140,7 +140,7 @@
           <w:rFonts w:asciiTheme="minorEastAsia" w:eastAsia="楷体" w:hAnsiTheme="minorEastAsia" w:cstheme="minorEastAsia" w:hint="eastAsia"/>
           <w:sz w:val="24"/>
         </w:rPr>
-        <w:t>7</w:t>
+        <w:t>8</w:t>
       </w:r>
       <w:r>
         <w:rPr>
@@ -1270,10 +1270,6 @@
 </file>
 
 <file path=customXml/item1.xml><?xml version="1.0" encoding="utf-8"?>
-<b:Sources xmlns:b="http://schemas.openxmlformats.org/officeDocument/2006/bibliography" xmlns="http://schemas.openxmlformats.org/officeDocument/2006/bibliography" SelectedStyle="\APASixthEditionOfficeOnline.xsl" StyleName="APA" Version="6"/>
-</file>
-
-<file path=customXml/item2.xml><?xml version="1.0" encoding="utf-8"?>
 <s:customData xmlns="http://www.wps.cn/officeDocument/2013/wpsCustomData" xmlns:s="http://www.wps.cn/officeDocument/2013/wpsCustomData">
   <customSectProps>
     <customSectPr/>
@@ -1281,18 +1277,22 @@
 </s:customData>
 </file>
 
+<file path=customXml/item2.xml><?xml version="1.0" encoding="utf-8"?>
+<b:Sources xmlns:b="http://schemas.openxmlformats.org/officeDocument/2006/bibliography" xmlns="http://schemas.openxmlformats.org/officeDocument/2006/bibliography" SelectedStyle="\APASixthEditionOfficeOnline.xsl" StyleName="APA" Version="6"/>
+</file>
+
 <file path=customXml/itemProps1.xml><?xml version="1.0" encoding="utf-8"?>
+<ds:datastoreItem xmlns:ds="http://schemas.openxmlformats.org/officeDocument/2006/customXml" ds:itemID="{B1977F7D-205B-4081-913C-38D41E755F92}">
+  <ds:schemaRefs>
+    <ds:schemaRef ds:uri="http://www.wps.cn/officeDocument/2013/wpsCustomData"/>
+  </ds:schemaRefs>
+</ds:datastoreItem>
+</file>
+
+<file path=customXml/itemProps2.xml><?xml version="1.0" encoding="utf-8"?>
 <ds:datastoreItem xmlns:ds="http://schemas.openxmlformats.org/officeDocument/2006/customXml" ds:itemID="{79B4CA04-4AFB-457B-84D7-1BC4EE0CB3D7}">
   <ds:schemaRefs>
     <ds:schemaRef ds:uri="http://schemas.openxmlformats.org/officeDocument/2006/bibliography"/>
   </ds:schemaRefs>
 </ds:datastoreItem>
-</file>
-
-<file path=customXml/itemProps2.xml><?xml version="1.0" encoding="utf-8"?>
-<ds:datastoreItem xmlns:ds="http://schemas.openxmlformats.org/officeDocument/2006/customXml" ds:itemID="{B1977F7D-205B-4081-913C-38D41E755F92}">
-  <ds:schemaRefs>
-    <ds:schemaRef ds:uri="http://www.wps.cn/officeDocument/2013/wpsCustomData"/>
-  </ds:schemaRefs>
-</ds:datastoreItem>
 </file>
</xml_diff>